<commit_message>
added placeholders for ppt slides. completed Preparing your computer for Git (Windows).pptx
</commit_message>
<xml_diff>
--- a/Setting Up Github.docx
+++ b/Setting Up Github.docx
@@ -38,17 +38,53 @@
           <w:lang w:val="en-US"/>
         </w:rPr>
       </w:pPr>
-      <w:r>
-        <w:rPr>
-          <w:lang w:val="en-US"/>
-        </w:rPr>
-        <w:t>Github has two methods of establishing secure connections whenever you push or pull, namely SSH keys and the HTTPS method. You’ll need to establish one of these secure connections before yo</w:t>
-      </w:r>
-      <w:r>
-        <w:rPr>
-          <w:lang w:val="en-US"/>
-        </w:rPr>
-        <w:t>u can start pulling or pushing. If you’re using the GitHub application, the app automatically generates a keypair for you, so you don’t have to do it yourself.</w:t>
+      <w:proofErr w:type="spellStart"/>
+      <w:r>
+        <w:rPr>
+          <w:lang w:val="en-US"/>
+        </w:rPr>
+        <w:t>Github</w:t>
+      </w:r>
+      <w:proofErr w:type="spellEnd"/>
+      <w:r>
+        <w:rPr>
+          <w:lang w:val="en-US"/>
+        </w:rPr>
+        <w:t xml:space="preserve"> has two methods of establishing secure connections whenever you push or pull, namely SSH keys and the HTTPS method. You’ll need to establish one of these secure connections before yo</w:t>
+      </w:r>
+      <w:r>
+        <w:rPr>
+          <w:lang w:val="en-US"/>
+        </w:rPr>
+        <w:t xml:space="preserve">u can start pulling or pushing. If you’re using the </w:t>
+      </w:r>
+      <w:proofErr w:type="spellStart"/>
+      <w:r>
+        <w:rPr>
+          <w:lang w:val="en-US"/>
+        </w:rPr>
+        <w:t>GitHub</w:t>
+      </w:r>
+      <w:proofErr w:type="spellEnd"/>
+      <w:r>
+        <w:rPr>
+          <w:lang w:val="en-US"/>
+        </w:rPr>
+        <w:t xml:space="preserve"> application, the app automatically generates a </w:t>
+      </w:r>
+      <w:proofErr w:type="spellStart"/>
+      <w:r>
+        <w:rPr>
+          <w:lang w:val="en-US"/>
+        </w:rPr>
+        <w:t>keypair</w:t>
+      </w:r>
+      <w:proofErr w:type="spellEnd"/>
+      <w:r>
+        <w:rPr>
+          <w:lang w:val="en-US"/>
+        </w:rPr>
+        <w:t xml:space="preserve"> for you, so you don’t have to do it yourself.</w:t>
       </w:r>
     </w:p>
     <w:p>
@@ -87,7 +123,63 @@
         <w:rPr>
           <w:lang w:val="en-US"/>
         </w:rPr>
-        <w:t>Now let’s apply this to GitHub. Whenever you push or pull, it’s a request that is sent to GitHub which is encrypted with your private key (assuming you’ve set up SSH keys already). GitHub knows that the request comes from you and not anyone else, because your message was encrypted with your own private key. That’s good, because GitHub now knows it can trust the connection, and fulfills your request. It sends data back to you, encrypted with your public key, and only you can decrypt it with your private key to receive the message.</w:t>
+        <w:t xml:space="preserve">Now let’s apply this to </w:t>
+      </w:r>
+      <w:proofErr w:type="spellStart"/>
+      <w:r>
+        <w:rPr>
+          <w:lang w:val="en-US"/>
+        </w:rPr>
+        <w:t>GitHub</w:t>
+      </w:r>
+      <w:proofErr w:type="spellEnd"/>
+      <w:r>
+        <w:rPr>
+          <w:lang w:val="en-US"/>
+        </w:rPr>
+        <w:t xml:space="preserve">. Whenever you push or pull, it’s a request that is sent to </w:t>
+      </w:r>
+      <w:proofErr w:type="spellStart"/>
+      <w:r>
+        <w:rPr>
+          <w:lang w:val="en-US"/>
+        </w:rPr>
+        <w:t>GitHub</w:t>
+      </w:r>
+      <w:proofErr w:type="spellEnd"/>
+      <w:r>
+        <w:rPr>
+          <w:lang w:val="en-US"/>
+        </w:rPr>
+        <w:t xml:space="preserve"> which is encrypted with your private key (assuming you’ve set up SSH keys already). </w:t>
+      </w:r>
+      <w:proofErr w:type="spellStart"/>
+      <w:r>
+        <w:rPr>
+          <w:lang w:val="en-US"/>
+        </w:rPr>
+        <w:t>GitHub</w:t>
+      </w:r>
+      <w:proofErr w:type="spellEnd"/>
+      <w:r>
+        <w:rPr>
+          <w:lang w:val="en-US"/>
+        </w:rPr>
+        <w:t xml:space="preserve"> knows that the request comes from you and not anyone else, because your message was encrypted with your own private key. That’s good, because </w:t>
+      </w:r>
+      <w:proofErr w:type="spellStart"/>
+      <w:r>
+        <w:rPr>
+          <w:lang w:val="en-US"/>
+        </w:rPr>
+        <w:t>GitHub</w:t>
+      </w:r>
+      <w:proofErr w:type="spellEnd"/>
+      <w:r>
+        <w:rPr>
+          <w:lang w:val="en-US"/>
+        </w:rPr>
+        <w:t xml:space="preserve"> now knows it can trust the connection, and fulfills your request. It sends data back to you, encrypted with your public key, and only you can decrypt it with your private key to receive the message.</w:t>
       </w:r>
     </w:p>
     <w:p>
@@ -125,34 +217,93 @@
           <w:lang w:val="en-US"/>
         </w:rPr>
         <w:lastRenderedPageBreak/>
-        <w:t>How to set up SSH Keys for GitHub</w:t>
-      </w:r>
-    </w:p>
-    <w:p>
-      <w:pPr>
-        <w:rPr>
-          <w:lang w:val="en-US"/>
-        </w:rPr>
-      </w:pPr>
-      <w:r>
-        <w:rPr>
-          <w:lang w:val="en-US"/>
-        </w:rPr>
-        <w:t>1. First you’ll need to check if you have any ssh keys stored. Just open up GitBash and type:</w:t>
-      </w:r>
-    </w:p>
-    <w:p>
-      <w:pPr>
-        <w:rPr>
-          <w:lang w:val="en-US"/>
-        </w:rPr>
-      </w:pPr>
-      <w:r>
-        <w:rPr>
-          <w:lang w:val="en-US"/>
-        </w:rPr>
-        <w:t>cd ~/.ssh</w:t>
-      </w:r>
+        <w:t xml:space="preserve">How to set up SSH Keys for </w:t>
+      </w:r>
+      <w:proofErr w:type="spellStart"/>
+      <w:r>
+        <w:rPr>
+          <w:b/>
+          <w:sz w:val="32"/>
+          <w:lang w:val="en-US"/>
+        </w:rPr>
+        <w:t>GitHub</w:t>
+      </w:r>
+      <w:proofErr w:type="spellEnd"/>
+    </w:p>
+    <w:p>
+      <w:pPr>
+        <w:rPr>
+          <w:lang w:val="en-US"/>
+        </w:rPr>
+      </w:pPr>
+      <w:r>
+        <w:rPr>
+          <w:lang w:val="en-US"/>
+        </w:rPr>
+        <w:t xml:space="preserve">1. First you’ll need to check if you have any </w:t>
+      </w:r>
+      <w:proofErr w:type="spellStart"/>
+      <w:proofErr w:type="gramStart"/>
+      <w:r>
+        <w:rPr>
+          <w:lang w:val="en-US"/>
+        </w:rPr>
+        <w:t>ssh</w:t>
+      </w:r>
+      <w:proofErr w:type="spellEnd"/>
+      <w:proofErr w:type="gramEnd"/>
+      <w:r>
+        <w:rPr>
+          <w:lang w:val="en-US"/>
+        </w:rPr>
+        <w:t xml:space="preserve"> keys stored. Just open up </w:t>
+      </w:r>
+      <w:proofErr w:type="spellStart"/>
+      <w:r>
+        <w:t>GitBash</w:t>
+      </w:r>
+      <w:proofErr w:type="spellEnd"/>
+      <w:r>
+        <w:t xml:space="preserve"> </w:t>
+      </w:r>
+      <w:r>
+        <w:t>and</w:t>
+      </w:r>
+      <w:r>
+        <w:rPr>
+          <w:lang w:val="en-US"/>
+        </w:rPr>
+        <w:t xml:space="preserve"> type:</w:t>
+      </w:r>
+    </w:p>
+    <w:p>
+      <w:pPr>
+        <w:rPr>
+          <w:lang w:val="en-US"/>
+        </w:rPr>
+      </w:pPr>
+      <w:proofErr w:type="gramStart"/>
+      <w:r>
+        <w:rPr>
+          <w:lang w:val="en-US"/>
+        </w:rPr>
+        <w:t>cd</w:t>
+      </w:r>
+      <w:proofErr w:type="gramEnd"/>
+      <w:r>
+        <w:rPr>
+          <w:lang w:val="en-US"/>
+        </w:rPr>
+        <w:t xml:space="preserve"> ~/.</w:t>
+      </w:r>
+      <w:proofErr w:type="spellStart"/>
+      <w:r>
+        <w:rPr>
+          <w:lang w:val="en-US"/>
+        </w:rPr>
+        <w:t>ssh</w:t>
+      </w:r>
+      <w:proofErr w:type="spellEnd"/>
     </w:p>
     <w:p>
       <w:pPr>
@@ -215,7 +366,21 @@
         <w:rPr>
           <w:rFonts w:cs="Helvetica"/>
         </w:rPr>
-        <w:t xml:space="preserve">ready have an existing keypair, </w:t>
+        <w:t xml:space="preserve">ready have an existing </w:t>
+      </w:r>
+      <w:proofErr w:type="spellStart"/>
+      <w:r>
+        <w:rPr>
+          <w:rFonts w:cs="Helvetica"/>
+        </w:rPr>
+        <w:t>keypair</w:t>
+      </w:r>
+      <w:proofErr w:type="spellEnd"/>
+      <w:r>
+        <w:rPr>
+          <w:rFonts w:cs="Helvetica"/>
+        </w:rPr>
+        <w:t xml:space="preserve">, </w:t>
       </w:r>
       <w:r>
         <w:rPr>
@@ -255,21 +420,59 @@
         <w:rPr>
           <w:rFonts w:cs="Helvetica"/>
         </w:rPr>
-        <w:t>2. If you don’t have a keypair, you’ll have to make one. Type:</w:t>
-      </w:r>
-    </w:p>
-    <w:p>
-      <w:pPr>
-        <w:rPr>
-          <w:rFonts w:cs="Helvetica"/>
-          <w:lang w:val="en-US"/>
-        </w:rPr>
-      </w:pPr>
-      <w:r>
-        <w:rPr>
-          <w:rFonts w:cs="Helvetica"/>
-        </w:rPr>
-        <w:t xml:space="preserve">ssh-keygen -t rsa -C </w:t>
+        <w:t xml:space="preserve">2. If you don’t have a </w:t>
+      </w:r>
+      <w:proofErr w:type="spellStart"/>
+      <w:r>
+        <w:rPr>
+          <w:rFonts w:cs="Helvetica"/>
+        </w:rPr>
+        <w:t>keypair</w:t>
+      </w:r>
+      <w:proofErr w:type="spellEnd"/>
+      <w:r>
+        <w:rPr>
+          <w:rFonts w:cs="Helvetica"/>
+        </w:rPr>
+        <w:t>, you’ll have to make one. Type:</w:t>
+      </w:r>
+    </w:p>
+    <w:p>
+      <w:pPr>
+        <w:rPr>
+          <w:rFonts w:cs="Helvetica"/>
+          <w:lang w:val="en-US"/>
+        </w:rPr>
+      </w:pPr>
+      <w:proofErr w:type="spellStart"/>
+      <w:proofErr w:type="gramStart"/>
+      <w:r>
+        <w:rPr>
+          <w:rFonts w:cs="Helvetica"/>
+        </w:rPr>
+        <w:t>ssh-keygen</w:t>
+      </w:r>
+      <w:proofErr w:type="spellEnd"/>
+      <w:proofErr w:type="gramEnd"/>
+      <w:r>
+        <w:rPr>
+          <w:rFonts w:cs="Helvetica"/>
+        </w:rPr>
+        <w:t xml:space="preserve"> -t </w:t>
+      </w:r>
+      <w:proofErr w:type="spellStart"/>
+      <w:r>
+        <w:rPr>
+          <w:rFonts w:cs="Helvetica"/>
+        </w:rPr>
+        <w:t>rsa</w:t>
+      </w:r>
+      <w:proofErr w:type="spellEnd"/>
+      <w:r>
+        <w:rPr>
+          <w:rFonts w:cs="Helvetica"/>
+        </w:rPr>
+        <w:t xml:space="preserve"> -C </w:t>
       </w:r>
       <w:r>
         <w:rPr>
@@ -293,41 +496,97 @@
         </w:rPr>
         <w:t>Replace the &lt;your email&gt; part with your own email, and remember to put inverted commas, like this:</w:t>
       </w:r>
-    </w:p>
-    <w:p>
-      <w:pPr>
-        <w:rPr>
-          <w:rFonts w:cs="Helvetica"/>
-          <w:lang w:val="en-US"/>
-        </w:rPr>
-      </w:pPr>
-      <w:r>
-        <w:rPr>
-          <w:rFonts w:cs="Helvetica"/>
-        </w:rPr>
-        <w:t xml:space="preserve">ssh-keygen -t rsa -C </w:t>
-      </w:r>
-      <w:r>
-        <w:rPr>
-          <w:rFonts w:cs="Helvetica"/>
-          <w:lang w:val="en-US"/>
-        </w:rPr>
-        <w:t>“jaceta93@gmail.com”</w:t>
-      </w:r>
-    </w:p>
-    <w:p>
-      <w:pPr>
-        <w:rPr>
-          <w:rFonts w:cs="Helvetica"/>
-          <w:lang w:val="en-US"/>
-        </w:rPr>
-      </w:pPr>
-      <w:r>
-        <w:rPr>
-          <w:rFonts w:cs="Helvetica"/>
-          <w:lang w:val="en-US"/>
-        </w:rPr>
-        <w:t xml:space="preserve">Next you’ll need to create a passphrase. When you type, note that nothing will appear on GitBash. </w:t>
+      <w:bookmarkStart w:id="0" w:name="_GoBack"/>
+      <w:bookmarkEnd w:id="0"/>
+    </w:p>
+    <w:p>
+      <w:pPr>
+        <w:rPr>
+          <w:rFonts w:cs="Helvetica"/>
+          <w:lang w:val="en-US"/>
+        </w:rPr>
+      </w:pPr>
+      <w:proofErr w:type="spellStart"/>
+      <w:proofErr w:type="gramStart"/>
+      <w:r>
+        <w:rPr>
+          <w:rFonts w:cs="Helvetica"/>
+        </w:rPr>
+        <w:t>ssh-keygen</w:t>
+      </w:r>
+      <w:proofErr w:type="spellEnd"/>
+      <w:proofErr w:type="gramEnd"/>
+      <w:r>
+        <w:rPr>
+          <w:rFonts w:cs="Helvetica"/>
+        </w:rPr>
+        <w:t xml:space="preserve"> -t </w:t>
+      </w:r>
+      <w:proofErr w:type="spellStart"/>
+      <w:r>
+        <w:rPr>
+          <w:rFonts w:cs="Helvetica"/>
+        </w:rPr>
+        <w:t>rsa</w:t>
+      </w:r>
+      <w:proofErr w:type="spellEnd"/>
+      <w:r>
+        <w:rPr>
+          <w:rFonts w:cs="Helvetica"/>
+        </w:rPr>
+        <w:t xml:space="preserve"> -C </w:t>
+      </w:r>
+      <w:r>
+        <w:rPr>
+          <w:rFonts w:cs="Helvetica"/>
+          <w:lang w:val="en-US"/>
+        </w:rPr>
+        <w:t>“jaceta</w:t>
+      </w:r>
+      <w:r>
+        <w:rPr>
+          <w:rFonts w:cs="Helvetica"/>
+          <w:lang w:val="en-US"/>
+        </w:rPr>
+        <w:t>n</w:t>
+      </w:r>
+      <w:r>
+        <w:rPr>
+          <w:rFonts w:cs="Helvetica"/>
+          <w:lang w:val="en-US"/>
+        </w:rPr>
+        <w:t>93@gmail.com”</w:t>
+      </w:r>
+    </w:p>
+    <w:p>
+      <w:pPr>
+        <w:rPr>
+          <w:rFonts w:cs="Helvetica"/>
+          <w:lang w:val="en-US"/>
+        </w:rPr>
+      </w:pPr>
+      <w:r>
+        <w:rPr>
+          <w:rFonts w:cs="Helvetica"/>
+          <w:lang w:val="en-US"/>
+        </w:rPr>
+        <w:t xml:space="preserve">Next you’ll need to create a passphrase. When you type, note that nothing will appear on </w:t>
+      </w:r>
+      <w:proofErr w:type="spellStart"/>
+      <w:r>
+        <w:rPr>
+          <w:rFonts w:cs="Helvetica"/>
+          <w:lang w:val="en-US"/>
+        </w:rPr>
+        <w:t>GitBash</w:t>
+      </w:r>
+      <w:proofErr w:type="spellEnd"/>
+      <w:r>
+        <w:rPr>
+          <w:rFonts w:cs="Helvetica"/>
+          <w:lang w:val="en-US"/>
+        </w:rPr>
+        <w:t xml:space="preserve">. </w:t>
       </w:r>
       <w:r>
         <w:rPr>
@@ -335,123 +594,6 @@
           <w:lang w:val="en-US"/>
         </w:rPr>
         <w:t>Just type out your desired passphrase, hit Enter and type it again.</w:t>
-      </w:r>
-    </w:p>
-    <w:p>
-      <w:pPr>
-        <w:rPr>
-          <w:lang w:val="en-US"/>
-        </w:rPr>
-      </w:pPr>
-      <w:r>
-        <w:rPr>
-          <w:lang w:val="en-US"/>
-        </w:rPr>
-        <w:t>3. Now that you have a keypair, you’ll need to copy it to your clipboard and give it to GitHub. Here’s how you do it. In your GitBash, type:</w:t>
-      </w:r>
-    </w:p>
-    <w:p>
-      <w:pPr>
-        <w:rPr>
-          <w:lang w:val="en-US"/>
-        </w:rPr>
-      </w:pPr>
-      <w:r>
-        <w:rPr>
-          <w:lang w:val="en-US"/>
-        </w:rPr>
-        <w:t>clip &lt; ~/.ssh/id_rsa.pub</w:t>
-      </w:r>
-    </w:p>
-    <w:p>
-      <w:pPr>
-        <w:rPr>
-          <w:lang w:val="en-US"/>
-        </w:rPr>
-      </w:pPr>
-      <w:r>
-        <w:rPr>
-          <w:lang w:val="en-US"/>
-        </w:rPr>
-        <w:t>Now go to github.com and log in. Go to your account settings and click SSH Keys on the sidebar on the left.</w:t>
-      </w:r>
-    </w:p>
-    <w:p>
-      <w:pPr>
-        <w:rPr>
-          <w:lang w:val="en-US"/>
-        </w:rPr>
-      </w:pPr>
-      <w:r>
-        <w:rPr>
-          <w:lang w:val="en-US"/>
-        </w:rPr>
-        <w:t>Next, click Add SSH Key and paste your key into the key field.</w:t>
-      </w:r>
-    </w:p>
-    <w:p>
-      <w:pPr>
-        <w:rPr>
-          <w:lang w:val="en-US"/>
-        </w:rPr>
-      </w:pPr>
-      <w:r>
-        <w:rPr>
-          <w:lang w:val="en-US"/>
-        </w:rPr>
-        <w:t>Click Add Key and confirm the action by entering your github password when prompted.</w:t>
-      </w:r>
-    </w:p>
-    <w:p>
-      <w:pPr>
-        <w:rPr>
-          <w:lang w:val="en-US"/>
-        </w:rPr>
-      </w:pPr>
-      <w:r>
-        <w:rPr>
-          <w:lang w:val="en-US"/>
-        </w:rPr>
-        <w:t>4. Now you need to make sure that everything is working properly. Go back to your GitBash and type:</w:t>
-      </w:r>
-    </w:p>
-    <w:p>
-      <w:pPr>
-        <w:rPr>
-          <w:lang w:val="en-US"/>
-        </w:rPr>
-      </w:pPr>
-      <w:r>
-        <w:rPr>
-          <w:lang w:val="en-US"/>
-        </w:rPr>
-        <w:t>ssh -T git@github.com</w:t>
-      </w:r>
-    </w:p>
-    <w:p>
-      <w:pPr>
-        <w:rPr>
-          <w:lang w:val="en-US"/>
-        </w:rPr>
-      </w:pPr>
-      <w:r>
-        <w:rPr>
-          <w:lang w:val="en-US"/>
-        </w:rPr>
-        <w:t>If you see a warning asking you to verify the connection, just type yes and press Enter.</w:t>
-      </w:r>
-    </w:p>
-    <w:p>
-      <w:pPr>
-        <w:rPr>
-          <w:lang w:val="en-US"/>
-        </w:rPr>
-      </w:pPr>
-      <w:r>
-        <w:rPr>
-          <w:lang w:val="en-US"/>
-        </w:rPr>
-        <w:t>Now GitBash should greet you with your GitHub username. If it does, then voilà, you’re successful. If it doesn’t, then you might want to use the HTTPS connection method instead.</w:t>
       </w:r>
     </w:p>
     <w:p>
@@ -482,7 +624,25 @@
           <w:lang w:val="en-US"/>
         </w:rPr>
         <w:lastRenderedPageBreak/>
-        <w:t>Signing Up for a GitHub Account</w:t>
+        <w:t xml:space="preserve">Signing Up for a </w:t>
+      </w:r>
+      <w:proofErr w:type="spellStart"/>
+      <w:r>
+        <w:rPr>
+          <w:b/>
+          <w:sz w:val="32"/>
+          <w:lang w:val="en-US"/>
+        </w:rPr>
+        <w:t>GitHub</w:t>
+      </w:r>
+      <w:proofErr w:type="spellEnd"/>
+      <w:r>
+        <w:rPr>
+          <w:b/>
+          <w:sz w:val="32"/>
+          <w:lang w:val="en-US"/>
+        </w:rPr>
+        <w:t xml:space="preserve"> Account</w:t>
       </w:r>
     </w:p>
     <w:p>
@@ -541,20 +701,48 @@
         <w:rPr>
           <w:lang w:val="en-US"/>
         </w:rPr>
-        <w:t>That’s it! You’ve got an account with GitHub!</w:t>
-      </w:r>
-    </w:p>
-    <w:p>
-      <w:pPr>
-        <w:rPr>
-          <w:lang w:val="en-US"/>
-        </w:rPr>
-      </w:pPr>
-      <w:r>
-        <w:rPr>
-          <w:lang w:val="en-US"/>
-        </w:rPr>
-        <w:t xml:space="preserve">If you’d like to use GitBash, go to </w:t>
+        <w:t xml:space="preserve">That’s it! You’ve got an account with </w:t>
+      </w:r>
+      <w:proofErr w:type="spellStart"/>
+      <w:r>
+        <w:rPr>
+          <w:lang w:val="en-US"/>
+        </w:rPr>
+        <w:t>GitHub</w:t>
+      </w:r>
+      <w:proofErr w:type="spellEnd"/>
+      <w:r>
+        <w:rPr>
+          <w:lang w:val="en-US"/>
+        </w:rPr>
+        <w:t>!</w:t>
+      </w:r>
+    </w:p>
+    <w:p>
+      <w:pPr>
+        <w:rPr>
+          <w:lang w:val="en-US"/>
+        </w:rPr>
+      </w:pPr>
+      <w:r>
+        <w:rPr>
+          <w:lang w:val="en-US"/>
+        </w:rPr>
+        <w:t xml:space="preserve">If you’d like to use </w:t>
+      </w:r>
+      <w:proofErr w:type="spellStart"/>
+      <w:r>
+        <w:rPr>
+          <w:lang w:val="en-US"/>
+        </w:rPr>
+        <w:t>GitBash</w:t>
+      </w:r>
+      <w:proofErr w:type="spellEnd"/>
+      <w:r>
+        <w:rPr>
+          <w:lang w:val="en-US"/>
+        </w:rPr>
+        <w:t xml:space="preserve">, go to </w:t>
       </w:r>
       <w:hyperlink r:id="rId5" w:history="1">
         <w:r>
@@ -584,8 +772,281 @@
         </w:rPr>
         <w:t>If you prefer to use the GUI, carry on to the next section to find out more.</w:t>
       </w:r>
-      <w:bookmarkStart w:id="0" w:name="_GoBack"/>
-      <w:bookmarkEnd w:id="0"/>
+    </w:p>
+    <w:p>
+      <w:pPr>
+        <w:rPr>
+          <w:lang w:val="en-US"/>
+        </w:rPr>
+      </w:pPr>
+    </w:p>
+    <w:p>
+      <w:pPr>
+        <w:rPr>
+          <w:lang w:val="en-US"/>
+        </w:rPr>
+      </w:pPr>
+      <w:r>
+        <w:rPr>
+          <w:lang w:val="en-US"/>
+        </w:rPr>
+        <w:br w:type="page"/>
+      </w:r>
+    </w:p>
+    <w:p>
+      <w:pPr>
+        <w:rPr>
+          <w:lang w:val="en-US"/>
+        </w:rPr>
+      </w:pPr>
+      <w:r>
+        <w:rPr>
+          <w:lang w:val="en-US"/>
+        </w:rPr>
+        <w:lastRenderedPageBreak/>
+        <w:t xml:space="preserve">3. Now that you have a </w:t>
+      </w:r>
+      <w:proofErr w:type="spellStart"/>
+      <w:r>
+        <w:rPr>
+          <w:lang w:val="en-US"/>
+        </w:rPr>
+        <w:t>keypair</w:t>
+      </w:r>
+      <w:proofErr w:type="spellEnd"/>
+      <w:r>
+        <w:rPr>
+          <w:lang w:val="en-US"/>
+        </w:rPr>
+        <w:t xml:space="preserve">, you’ll need to copy it to your clipboard and give it to </w:t>
+      </w:r>
+      <w:proofErr w:type="spellStart"/>
+      <w:r>
+        <w:rPr>
+          <w:lang w:val="en-US"/>
+        </w:rPr>
+        <w:t>GitHub</w:t>
+      </w:r>
+      <w:proofErr w:type="spellEnd"/>
+      <w:r>
+        <w:rPr>
+          <w:lang w:val="en-US"/>
+        </w:rPr>
+        <w:t xml:space="preserve">. Here’s how you do it. In your </w:t>
+      </w:r>
+      <w:proofErr w:type="spellStart"/>
+      <w:r>
+        <w:rPr>
+          <w:lang w:val="en-US"/>
+        </w:rPr>
+        <w:t>GitBash</w:t>
+      </w:r>
+      <w:proofErr w:type="spellEnd"/>
+      <w:r>
+        <w:rPr>
+          <w:lang w:val="en-US"/>
+        </w:rPr>
+        <w:t>, type:</w:t>
+      </w:r>
+    </w:p>
+    <w:p>
+      <w:pPr>
+        <w:rPr>
+          <w:lang w:val="en-US"/>
+        </w:rPr>
+      </w:pPr>
+      <w:proofErr w:type="gramStart"/>
+      <w:r>
+        <w:rPr>
+          <w:lang w:val="en-US"/>
+        </w:rPr>
+        <w:t>clip</w:t>
+      </w:r>
+      <w:proofErr w:type="gramEnd"/>
+      <w:r>
+        <w:rPr>
+          <w:lang w:val="en-US"/>
+        </w:rPr>
+        <w:t xml:space="preserve"> &lt; ~/.</w:t>
+      </w:r>
+      <w:proofErr w:type="spellStart"/>
+      <w:r>
+        <w:rPr>
+          <w:lang w:val="en-US"/>
+        </w:rPr>
+        <w:t>ssh</w:t>
+      </w:r>
+      <w:proofErr w:type="spellEnd"/>
+      <w:r>
+        <w:rPr>
+          <w:lang w:val="en-US"/>
+        </w:rPr>
+        <w:t>/id_rsa.pub</w:t>
+      </w:r>
+    </w:p>
+    <w:p>
+      <w:pPr>
+        <w:rPr>
+          <w:lang w:val="en-US"/>
+        </w:rPr>
+      </w:pPr>
+      <w:r>
+        <w:rPr>
+          <w:lang w:val="en-US"/>
+        </w:rPr>
+        <w:t>Now go to github.com and log in. Go to your account settings and click SSH Keys on the sidebar on the left.</w:t>
+      </w:r>
+    </w:p>
+    <w:p>
+      <w:pPr>
+        <w:rPr>
+          <w:lang w:val="en-US"/>
+        </w:rPr>
+      </w:pPr>
+      <w:r>
+        <w:rPr>
+          <w:lang w:val="en-US"/>
+        </w:rPr>
+        <w:t>Next, click Add SSH Key and paste your key into the key field.</w:t>
+      </w:r>
+    </w:p>
+    <w:p>
+      <w:pPr>
+        <w:rPr>
+          <w:lang w:val="en-US"/>
+        </w:rPr>
+      </w:pPr>
+      <w:r>
+        <w:rPr>
+          <w:lang w:val="en-US"/>
+        </w:rPr>
+        <w:t xml:space="preserve">Click Add Key and confirm the action by entering your </w:t>
+      </w:r>
+      <w:proofErr w:type="spellStart"/>
+      <w:r>
+        <w:rPr>
+          <w:lang w:val="en-US"/>
+        </w:rPr>
+        <w:t>github</w:t>
+      </w:r>
+      <w:proofErr w:type="spellEnd"/>
+      <w:r>
+        <w:rPr>
+          <w:lang w:val="en-US"/>
+        </w:rPr>
+        <w:t xml:space="preserve"> password when prompted.</w:t>
+      </w:r>
+    </w:p>
+    <w:p>
+      <w:pPr>
+        <w:rPr>
+          <w:lang w:val="en-US"/>
+        </w:rPr>
+      </w:pPr>
+      <w:r>
+        <w:rPr>
+          <w:lang w:val="en-US"/>
+        </w:rPr>
+        <w:t xml:space="preserve">4. Now you need to make sure that everything is working properly. Go back to your </w:t>
+      </w:r>
+      <w:proofErr w:type="spellStart"/>
+      <w:r>
+        <w:rPr>
+          <w:lang w:val="en-US"/>
+        </w:rPr>
+        <w:t>GitBash</w:t>
+      </w:r>
+      <w:proofErr w:type="spellEnd"/>
+      <w:r>
+        <w:rPr>
+          <w:lang w:val="en-US"/>
+        </w:rPr>
+        <w:t xml:space="preserve"> and type:</w:t>
+      </w:r>
+    </w:p>
+    <w:p>
+      <w:pPr>
+        <w:rPr>
+          <w:lang w:val="en-US"/>
+        </w:rPr>
+      </w:pPr>
+      <w:proofErr w:type="spellStart"/>
+      <w:proofErr w:type="gramStart"/>
+      <w:r>
+        <w:rPr>
+          <w:lang w:val="en-US"/>
+        </w:rPr>
+        <w:t>ssh</w:t>
+      </w:r>
+      <w:proofErr w:type="spellEnd"/>
+      <w:proofErr w:type="gramEnd"/>
+      <w:r>
+        <w:rPr>
+          <w:lang w:val="en-US"/>
+        </w:rPr>
+        <w:t xml:space="preserve"> -T git@github.com</w:t>
+      </w:r>
+    </w:p>
+    <w:p>
+      <w:pPr>
+        <w:rPr>
+          <w:lang w:val="en-US"/>
+        </w:rPr>
+      </w:pPr>
+      <w:r>
+        <w:rPr>
+          <w:lang w:val="en-US"/>
+        </w:rPr>
+        <w:t>If you see a warning asking you to verify the connection, just type yes and press Enter.</w:t>
+      </w:r>
+    </w:p>
+    <w:p>
+      <w:pPr>
+        <w:rPr>
+          <w:lang w:val="en-US"/>
+        </w:rPr>
+      </w:pPr>
+      <w:r>
+        <w:rPr>
+          <w:lang w:val="en-US"/>
+        </w:rPr>
+        <w:t xml:space="preserve">Now </w:t>
+      </w:r>
+      <w:proofErr w:type="spellStart"/>
+      <w:r>
+        <w:rPr>
+          <w:lang w:val="en-US"/>
+        </w:rPr>
+        <w:t>GitBash</w:t>
+      </w:r>
+      <w:proofErr w:type="spellEnd"/>
+      <w:r>
+        <w:rPr>
+          <w:lang w:val="en-US"/>
+        </w:rPr>
+        <w:t xml:space="preserve"> should greet you with your </w:t>
+      </w:r>
+      <w:proofErr w:type="spellStart"/>
+      <w:r>
+        <w:rPr>
+          <w:lang w:val="en-US"/>
+        </w:rPr>
+        <w:t>GitHub</w:t>
+      </w:r>
+      <w:proofErr w:type="spellEnd"/>
+      <w:r>
+        <w:rPr>
+          <w:lang w:val="en-US"/>
+        </w:rPr>
+        <w:t xml:space="preserve"> username. If it does, then voilà, you’re successful. If it doesn’t, then you might want to use the HTTPS connection method instead.</w:t>
+      </w:r>
+    </w:p>
+    <w:p>
+      <w:pPr>
+        <w:rPr>
+          <w:lang w:val="en-US"/>
+        </w:rPr>
+      </w:pPr>
     </w:p>
     <w:sectPr>
       <w:pgSz w:w="11906" w:h="16838"/>
@@ -760,7 +1221,6 @@
   <w:style w:type="character" w:default="1" w:styleId="DefaultParagraphFont">
     <w:name w:val="Default Paragraph Font"/>
     <w:uiPriority w:val="1"/>
-    <w:semiHidden/>
     <w:unhideWhenUsed/>
   </w:style>
   <w:style w:type="table" w:default="1" w:styleId="TableNormal">
@@ -977,7 +1437,6 @@
   <w:style w:type="character" w:default="1" w:styleId="DefaultParagraphFont">
     <w:name w:val="Default Paragraph Font"/>
     <w:uiPriority w:val="1"/>
-    <w:semiHidden/>
     <w:unhideWhenUsed/>
   </w:style>
   <w:style w:type="table" w:default="1" w:styleId="TableNormal">

</xml_diff>